<commit_message>
fix: change image in template act
</commit_message>
<xml_diff>
--- a/app/reports/templates/reports/act/act_DM.docx
+++ b/app/reports/templates/reports/act/act_DM.docx
@@ -153,14 +153,6 @@
           <w:lang w:val="ru-RU"/>
         </w:rPr>
         <w:tab/>
-      </w:r>
-      <w:r>
-        <w:rPr>
-          <w:sz w:val="22"/>
-          <w:szCs w:val="22"/>
-          <w:u w:val="single"/>
-          <w:lang w:val="ru-RU"/>
-        </w:rPr>
         <w:t xml:space="preserve">                          </w:t>
         <w:tab/>
         <w:tab/>
@@ -255,6 +247,7 @@
           <w:lang w:val="ru-RU"/>
         </w:rPr>
         <w:tab/>
+        <w:tab/>
       </w:r>
     </w:p>
     <w:p>
@@ -301,6 +294,17 @@
           <w:lang w:val="ru-RU"/>
         </w:rPr>
         <w:t>ticket.phone}}</w:t>
+      </w:r>
+      <w:r>
+        <w:rPr>
+          <w:rFonts w:cs="Times New Roman"/>
+          <w:bCs/>
+          <w:sz w:val="22"/>
+          <w:szCs w:val="22"/>
+          <w:u w:val="single"/>
+          <w:lang w:val="ru-RU"/>
+        </w:rPr>
+        <w:tab/>
       </w:r>
     </w:p>
     <w:p>
@@ -640,15 +644,15 @@
         </w:tblCellMar>
       </w:tblPr>
       <w:tblGrid>
-        <w:gridCol w:w="708"/>
-        <w:gridCol w:w="7338"/>
+        <w:gridCol w:w="707"/>
+        <w:gridCol w:w="7339"/>
         <w:gridCol w:w="2694"/>
       </w:tblGrid>
       <w:tr>
         <w:trPr/>
         <w:tc>
           <w:tcPr>
-            <w:tcW w:w="708" w:type="dxa"/>
+            <w:tcW w:w="707" w:type="dxa"/>
             <w:tcBorders>
               <w:top w:val="single" w:sz="4" w:space="0" w:color="000000"/>
               <w:left w:val="single" w:sz="4" w:space="0" w:color="000000"/>
@@ -688,7 +692,7 @@
         </w:tc>
         <w:tc>
           <w:tcPr>
-            <w:tcW w:w="7338" w:type="dxa"/>
+            <w:tcW w:w="7339" w:type="dxa"/>
             <w:tcBorders>
               <w:top w:val="single" w:sz="4" w:space="0" w:color="000000"/>
               <w:left w:val="single" w:sz="4" w:space="0" w:color="000000"/>
@@ -769,7 +773,7 @@
         <w:trPr/>
         <w:tc>
           <w:tcPr>
-            <w:tcW w:w="708" w:type="dxa"/>
+            <w:tcW w:w="707" w:type="dxa"/>
             <w:tcBorders>
               <w:top w:val="single" w:sz="4" w:space="0" w:color="000000"/>
               <w:left w:val="single" w:sz="4" w:space="0" w:color="000000"/>
@@ -801,7 +805,7 @@
         </w:tc>
         <w:tc>
           <w:tcPr>
-            <w:tcW w:w="7338" w:type="dxa"/>
+            <w:tcW w:w="7339" w:type="dxa"/>
             <w:tcBorders>
               <w:top w:val="single" w:sz="4" w:space="0" w:color="000000"/>
               <w:left w:val="single" w:sz="4" w:space="0" w:color="000000"/>
@@ -869,7 +873,7 @@
         <w:trPr/>
         <w:tc>
           <w:tcPr>
-            <w:tcW w:w="708" w:type="dxa"/>
+            <w:tcW w:w="707" w:type="dxa"/>
             <w:tcBorders>
               <w:top w:val="single" w:sz="4" w:space="0" w:color="000000"/>
               <w:left w:val="single" w:sz="4" w:space="0" w:color="000000"/>
@@ -901,7 +905,7 @@
         </w:tc>
         <w:tc>
           <w:tcPr>
-            <w:tcW w:w="7338" w:type="dxa"/>
+            <w:tcW w:w="7339" w:type="dxa"/>
             <w:tcBorders>
               <w:top w:val="single" w:sz="4" w:space="0" w:color="000000"/>
               <w:left w:val="single" w:sz="4" w:space="0" w:color="000000"/>
@@ -969,7 +973,7 @@
         <w:trPr/>
         <w:tc>
           <w:tcPr>
-            <w:tcW w:w="708" w:type="dxa"/>
+            <w:tcW w:w="707" w:type="dxa"/>
             <w:tcBorders>
               <w:top w:val="single" w:sz="4" w:space="0" w:color="000000"/>
               <w:left w:val="single" w:sz="4" w:space="0" w:color="000000"/>
@@ -1001,7 +1005,7 @@
         </w:tc>
         <w:tc>
           <w:tcPr>
-            <w:tcW w:w="7338" w:type="dxa"/>
+            <w:tcW w:w="7339" w:type="dxa"/>
             <w:tcBorders>
               <w:top w:val="single" w:sz="4" w:space="0" w:color="000000"/>
               <w:left w:val="single" w:sz="4" w:space="0" w:color="000000"/>
@@ -1068,7 +1072,7 @@
         <w:trPr/>
         <w:tc>
           <w:tcPr>
-            <w:tcW w:w="708" w:type="dxa"/>
+            <w:tcW w:w="707" w:type="dxa"/>
             <w:tcBorders>
               <w:top w:val="single" w:sz="4" w:space="0" w:color="000000"/>
               <w:left w:val="single" w:sz="4" w:space="0" w:color="000000"/>
@@ -1100,7 +1104,7 @@
         </w:tc>
         <w:tc>
           <w:tcPr>
-            <w:tcW w:w="7338" w:type="dxa"/>
+            <w:tcW w:w="7339" w:type="dxa"/>
             <w:tcBorders>
               <w:top w:val="single" w:sz="4" w:space="0" w:color="000000"/>
               <w:left w:val="single" w:sz="4" w:space="0" w:color="000000"/>
@@ -1167,7 +1171,7 @@
         <w:trPr/>
         <w:tc>
           <w:tcPr>
-            <w:tcW w:w="708" w:type="dxa"/>
+            <w:tcW w:w="707" w:type="dxa"/>
             <w:tcBorders>
               <w:top w:val="single" w:sz="4" w:space="0" w:color="000000"/>
               <w:left w:val="single" w:sz="4" w:space="0" w:color="000000"/>
@@ -1199,7 +1203,7 @@
         </w:tc>
         <w:tc>
           <w:tcPr>
-            <w:tcW w:w="7338" w:type="dxa"/>
+            <w:tcW w:w="7339" w:type="dxa"/>
             <w:tcBorders>
               <w:top w:val="single" w:sz="4" w:space="0" w:color="000000"/>
               <w:left w:val="single" w:sz="4" w:space="0" w:color="000000"/>
@@ -1266,7 +1270,7 @@
         <w:trPr/>
         <w:tc>
           <w:tcPr>
-            <w:tcW w:w="708" w:type="dxa"/>
+            <w:tcW w:w="707" w:type="dxa"/>
             <w:tcBorders>
               <w:top w:val="single" w:sz="4" w:space="0" w:color="000000"/>
               <w:left w:val="single" w:sz="4" w:space="0" w:color="000000"/>
@@ -1298,7 +1302,7 @@
         </w:tc>
         <w:tc>
           <w:tcPr>
-            <w:tcW w:w="7338" w:type="dxa"/>
+            <w:tcW w:w="7339" w:type="dxa"/>
             <w:tcBorders>
               <w:top w:val="single" w:sz="4" w:space="0" w:color="000000"/>
               <w:left w:val="single" w:sz="4" w:space="0" w:color="000000"/>
@@ -1365,7 +1369,7 @@
         <w:trPr/>
         <w:tc>
           <w:tcPr>
-            <w:tcW w:w="708" w:type="dxa"/>
+            <w:tcW w:w="707" w:type="dxa"/>
             <w:tcBorders>
               <w:top w:val="single" w:sz="4" w:space="0" w:color="000000"/>
               <w:left w:val="single" w:sz="4" w:space="0" w:color="000000"/>
@@ -1397,7 +1401,7 @@
         </w:tc>
         <w:tc>
           <w:tcPr>
-            <w:tcW w:w="7338" w:type="dxa"/>
+            <w:tcW w:w="7339" w:type="dxa"/>
             <w:tcBorders>
               <w:top w:val="single" w:sz="4" w:space="0" w:color="000000"/>
               <w:left w:val="single" w:sz="4" w:space="0" w:color="000000"/>
@@ -1464,7 +1468,7 @@
         <w:trPr/>
         <w:tc>
           <w:tcPr>
-            <w:tcW w:w="708" w:type="dxa"/>
+            <w:tcW w:w="707" w:type="dxa"/>
             <w:tcBorders>
               <w:top w:val="single" w:sz="4" w:space="0" w:color="000000"/>
               <w:left w:val="single" w:sz="4" w:space="0" w:color="000000"/>
@@ -1496,7 +1500,7 @@
         </w:tc>
         <w:tc>
           <w:tcPr>
-            <w:tcW w:w="7338" w:type="dxa"/>
+            <w:tcW w:w="7339" w:type="dxa"/>
             <w:tcBorders>
               <w:top w:val="single" w:sz="4" w:space="0" w:color="000000"/>
               <w:left w:val="single" w:sz="4" w:space="0" w:color="000000"/>
@@ -1563,7 +1567,7 @@
         <w:trPr/>
         <w:tc>
           <w:tcPr>
-            <w:tcW w:w="708" w:type="dxa"/>
+            <w:tcW w:w="707" w:type="dxa"/>
             <w:tcBorders>
               <w:top w:val="single" w:sz="4" w:space="0" w:color="000000"/>
               <w:left w:val="single" w:sz="4" w:space="0" w:color="000000"/>
@@ -1595,7 +1599,7 @@
         </w:tc>
         <w:tc>
           <w:tcPr>
-            <w:tcW w:w="7338" w:type="dxa"/>
+            <w:tcW w:w="7339" w:type="dxa"/>
             <w:tcBorders>
               <w:top w:val="single" w:sz="4" w:space="0" w:color="000000"/>
               <w:left w:val="single" w:sz="4" w:space="0" w:color="000000"/>
@@ -1662,7 +1666,7 @@
         <w:trPr/>
         <w:tc>
           <w:tcPr>
-            <w:tcW w:w="708" w:type="dxa"/>
+            <w:tcW w:w="707" w:type="dxa"/>
             <w:tcBorders>
               <w:top w:val="single" w:sz="4" w:space="0" w:color="000000"/>
               <w:left w:val="single" w:sz="4" w:space="0" w:color="000000"/>
@@ -1694,7 +1698,7 @@
         </w:tc>
         <w:tc>
           <w:tcPr>
-            <w:tcW w:w="7338" w:type="dxa"/>
+            <w:tcW w:w="7339" w:type="dxa"/>
             <w:tcBorders>
               <w:top w:val="single" w:sz="4" w:space="0" w:color="000000"/>
               <w:left w:val="single" w:sz="4" w:space="0" w:color="000000"/>
@@ -1761,7 +1765,7 @@
         <w:trPr/>
         <w:tc>
           <w:tcPr>
-            <w:tcW w:w="708" w:type="dxa"/>
+            <w:tcW w:w="707" w:type="dxa"/>
             <w:tcBorders>
               <w:top w:val="single" w:sz="4" w:space="0" w:color="000000"/>
               <w:left w:val="single" w:sz="4" w:space="0" w:color="000000"/>
@@ -1791,7 +1795,7 @@
         </w:tc>
         <w:tc>
           <w:tcPr>
-            <w:tcW w:w="7338" w:type="dxa"/>
+            <w:tcW w:w="7339" w:type="dxa"/>
             <w:tcBorders>
               <w:top w:val="single" w:sz="4" w:space="0" w:color="000000"/>
               <w:left w:val="single" w:sz="4" w:space="0" w:color="000000"/>
@@ -1858,7 +1862,7 @@
         <w:trPr/>
         <w:tc>
           <w:tcPr>
-            <w:tcW w:w="708" w:type="dxa"/>
+            <w:tcW w:w="707" w:type="dxa"/>
             <w:tcBorders>
               <w:top w:val="single" w:sz="4" w:space="0" w:color="000000"/>
               <w:left w:val="single" w:sz="4" w:space="0" w:color="000000"/>
@@ -1890,7 +1894,7 @@
         </w:tc>
         <w:tc>
           <w:tcPr>
-            <w:tcW w:w="7338" w:type="dxa"/>
+            <w:tcW w:w="7339" w:type="dxa"/>
             <w:tcBorders>
               <w:top w:val="single" w:sz="4" w:space="0" w:color="000000"/>
               <w:left w:val="single" w:sz="4" w:space="0" w:color="000000"/>
@@ -2575,13 +2579,13 @@
       <w:drawing>
         <wp:anchor behindDoc="1" distT="0" distB="0" distL="0" distR="0" simplePos="0" locked="0" layoutInCell="0" allowOverlap="1" relativeHeight="2">
           <wp:simplePos x="0" y="0"/>
-          <wp:positionH relativeFrom="page">
-            <wp:posOffset>6685280</wp:posOffset>
+          <wp:positionH relativeFrom="column">
+            <wp:posOffset>6027420</wp:posOffset>
           </wp:positionH>
           <wp:positionV relativeFrom="paragraph">
-            <wp:posOffset>-539750</wp:posOffset>
+            <wp:posOffset>-414020</wp:posOffset>
           </wp:positionV>
-          <wp:extent cx="873760" cy="1019810"/>
+          <wp:extent cx="841375" cy="982345"/>
           <wp:effectExtent l="0" t="0" r="0" b="0"/>
           <wp:wrapNone/>
           <wp:docPr id="1" name="Image1" descr=""/>
@@ -2607,7 +2611,7 @@
                 <pic:spPr bwMode="auto">
                   <a:xfrm>
                     <a:off x="0" y="0"/>
-                    <a:ext cx="873760" cy="1019810"/>
+                    <a:ext cx="841375" cy="982345"/>
                   </a:xfrm>
                   <a:prstGeom prst="rect">
                     <a:avLst/>

</xml_diff>